<commit_message>
atualização dos espaços nos paragrafos
</commit_message>
<xml_diff>
--- a/relatório da pesquisa.docx
+++ b/relatório da pesquisa.docx
@@ -9141,11 +9141,11 @@
           <c:showBubbleSize val="0"/>
         </c:dLbls>
         <c:gapWidth val="100"/>
-        <c:axId val="187153792"/>
-        <c:axId val="187151488"/>
+        <c:axId val="187133952"/>
+        <c:axId val="142077952"/>
       </c:barChart>
       <c:valAx>
-        <c:axId val="187151488"/>
+        <c:axId val="142077952"/>
         <c:scaling>
           <c:orientation val="minMax"/>
         </c:scaling>
@@ -9156,12 +9156,12 @@
         <c:majorTickMark val="out"/>
         <c:minorTickMark val="none"/>
         <c:tickLblPos val="nextTo"/>
-        <c:crossAx val="187153792"/>
+        <c:crossAx val="187133952"/>
         <c:crosses val="autoZero"/>
         <c:crossBetween val="between"/>
       </c:valAx>
       <c:catAx>
-        <c:axId val="187153792"/>
+        <c:axId val="187133952"/>
         <c:scaling>
           <c:orientation val="minMax"/>
         </c:scaling>
@@ -9170,7 +9170,7 @@
         <c:majorTickMark val="out"/>
         <c:minorTickMark val="none"/>
         <c:tickLblPos val="nextTo"/>
-        <c:crossAx val="187151488"/>
+        <c:crossAx val="142077952"/>
         <c:crosses val="autoZero"/>
         <c:auto val="1"/>
         <c:lblAlgn val="ctr"/>
@@ -9279,11 +9279,11 @@
           <c:showBubbleSize val="0"/>
         </c:dLbls>
         <c:gapWidth val="100"/>
-        <c:axId val="210915712"/>
-        <c:axId val="208704256"/>
+        <c:axId val="208224640"/>
+        <c:axId val="187878016"/>
       </c:barChart>
       <c:valAx>
-        <c:axId val="208704256"/>
+        <c:axId val="187878016"/>
         <c:scaling>
           <c:orientation val="minMax"/>
         </c:scaling>
@@ -9294,12 +9294,12 @@
         <c:majorTickMark val="out"/>
         <c:minorTickMark val="none"/>
         <c:tickLblPos val="nextTo"/>
-        <c:crossAx val="210915712"/>
+        <c:crossAx val="208224640"/>
         <c:crosses val="autoZero"/>
         <c:crossBetween val="between"/>
       </c:valAx>
       <c:catAx>
-        <c:axId val="210915712"/>
+        <c:axId val="208224640"/>
         <c:scaling>
           <c:orientation val="minMax"/>
         </c:scaling>
@@ -9308,7 +9308,7 @@
         <c:majorTickMark val="out"/>
         <c:minorTickMark val="none"/>
         <c:tickLblPos val="nextTo"/>
-        <c:crossAx val="208704256"/>
+        <c:crossAx val="187878016"/>
         <c:crosses val="autoZero"/>
         <c:auto val="1"/>
         <c:lblAlgn val="ctr"/>
@@ -9450,11 +9450,11 @@
           <c:showBubbleSize val="0"/>
         </c:dLbls>
         <c:gapWidth val="100"/>
-        <c:axId val="210939904"/>
-        <c:axId val="210929536"/>
+        <c:axId val="210918400"/>
+        <c:axId val="210916864"/>
       </c:barChart>
       <c:valAx>
-        <c:axId val="210929536"/>
+        <c:axId val="210916864"/>
         <c:scaling>
           <c:orientation val="minMax"/>
         </c:scaling>
@@ -9465,12 +9465,12 @@
         <c:majorTickMark val="out"/>
         <c:minorTickMark val="none"/>
         <c:tickLblPos val="nextTo"/>
-        <c:crossAx val="210939904"/>
+        <c:crossAx val="210918400"/>
         <c:crosses val="autoZero"/>
         <c:crossBetween val="between"/>
       </c:valAx>
       <c:catAx>
-        <c:axId val="210939904"/>
+        <c:axId val="210918400"/>
         <c:scaling>
           <c:orientation val="minMax"/>
         </c:scaling>
@@ -9479,7 +9479,7 @@
         <c:majorTickMark val="out"/>
         <c:minorTickMark val="none"/>
         <c:tickLblPos val="nextTo"/>
-        <c:crossAx val="210929536"/>
+        <c:crossAx val="210916864"/>
         <c:crosses val="autoZero"/>
         <c:auto val="1"/>
         <c:lblAlgn val="ctr"/>

</xml_diff>

<commit_message>
adicionado o gráfico da médi por curso
</commit_message>
<xml_diff>
--- a/relatório da pesquisa.docx
+++ b/relatório da pesquisa.docx
@@ -2699,7 +2699,6 @@
           <w:lang w:eastAsia="pt-BR"/>
         </w:rPr>
       </w:pPr>
-      <w:bookmarkStart w:id="0" w:name="_GoBack"/>
       <w:r>
         <w:rPr>
           <w:rFonts w:ascii="Times New Roman" w:eastAsia="Times New Roman" w:hAnsi="Times New Roman" w:cs="Times New Roman"/>
@@ -2723,7 +2722,6 @@
           </wp:inline>
         </w:drawing>
       </w:r>
-      <w:bookmarkEnd w:id="0"/>
     </w:p>
     <w:p>
       <w:pPr>
@@ -5987,6 +5985,90 @@
           <w:sz w:val="24"/>
           <w:szCs w:val="24"/>
         </w:rPr>
+        <w:t>Gráfico da média por Curso:</w:t>
+      </w:r>
+    </w:p>
+    <w:p>
+      <w:pPr>
+        <w:spacing w:line="360" w:lineRule="auto"/>
+        <w:jc w:val="center"/>
+        <w:rPr>
+          <w:rFonts w:ascii="Times New Roman" w:hAnsi="Times New Roman" w:cs="Times New Roman"/>
+          <w:b/>
+          <w:sz w:val="24"/>
+          <w:szCs w:val="24"/>
+        </w:rPr>
+      </w:pPr>
+      <w:r>
+        <w:rPr>
+          <w:rFonts w:ascii="Times New Roman" w:hAnsi="Times New Roman" w:cs="Times New Roman"/>
+          <w:b/>
+          <w:noProof/>
+          <w:sz w:val="24"/>
+          <w:szCs w:val="24"/>
+          <w:lang w:eastAsia="pt-BR"/>
+        </w:rPr>
+        <w:drawing>
+          <wp:inline distT="0" distB="0" distL="0" distR="0">
+            <wp:extent cx="4295775" cy="4098747"/>
+            <wp:effectExtent l="0" t="0" r="0" b="0"/>
+            <wp:docPr id="10" name="Imagem 10"/>
+            <wp:cNvGraphicFramePr>
+              <a:graphicFrameLocks xmlns:a="http://schemas.openxmlformats.org/drawingml/2006/main" noChangeAspect="1"/>
+            </wp:cNvGraphicFramePr>
+            <a:graphic xmlns:a="http://schemas.openxmlformats.org/drawingml/2006/main">
+              <a:graphicData uri="http://schemas.openxmlformats.org/drawingml/2006/picture">
+                <pic:pic xmlns:pic="http://schemas.openxmlformats.org/drawingml/2006/picture">
+                  <pic:nvPicPr>
+                    <pic:cNvPr id="0" name="fwsgsga.bmp"/>
+                    <pic:cNvPicPr/>
+                  </pic:nvPicPr>
+                  <pic:blipFill>
+                    <a:blip r:embed="rId19">
+                      <a:extLst>
+                        <a:ext uri="{28A0092B-C50C-407E-A947-70E740481C1C}">
+                          <a14:useLocalDpi xmlns:a14="http://schemas.microsoft.com/office/drawing/2010/main" val="0"/>
+                        </a:ext>
+                      </a:extLst>
+                    </a:blip>
+                    <a:stretch>
+                      <a:fillRect/>
+                    </a:stretch>
+                  </pic:blipFill>
+                  <pic:spPr>
+                    <a:xfrm>
+                      <a:off x="0" y="0"/>
+                      <a:ext cx="4295279" cy="4098273"/>
+                    </a:xfrm>
+                    <a:prstGeom prst="rect">
+                      <a:avLst/>
+                    </a:prstGeom>
+                  </pic:spPr>
+                </pic:pic>
+              </a:graphicData>
+            </a:graphic>
+          </wp:inline>
+        </w:drawing>
+      </w:r>
+    </w:p>
+    <w:p>
+      <w:pPr>
+        <w:spacing w:line="360" w:lineRule="auto"/>
+        <w:jc w:val="both"/>
+        <w:rPr>
+          <w:rFonts w:ascii="Times New Roman" w:hAnsi="Times New Roman" w:cs="Times New Roman"/>
+          <w:b/>
+          <w:sz w:val="24"/>
+          <w:szCs w:val="24"/>
+        </w:rPr>
+      </w:pPr>
+      <w:r>
+        <w:rPr>
+          <w:rFonts w:ascii="Times New Roman" w:hAnsi="Times New Roman" w:cs="Times New Roman"/>
+          <w:b/>
+          <w:sz w:val="24"/>
+          <w:szCs w:val="24"/>
+        </w:rPr>
         <w:t xml:space="preserve">Tabela de diferença da média do curso em relação </w:t>
       </w:r>
       <w:r>
@@ -6667,6 +6749,7 @@
           <w:sz w:val="24"/>
           <w:szCs w:val="24"/>
         </w:rPr>
+        <w:lastRenderedPageBreak/>
         <w:t>Concluímos que os cursos de Administração, Agronomia, Ciências Biológicas, Engenharia Ambiental e Letras ficaram abaixo da média geral dos cursos. Os cursos de Física e Química ficaram acima da média geral.</w:t>
       </w:r>
     </w:p>
@@ -6683,6 +6766,19 @@
     </w:p>
     <w:p>
       <w:pPr>
+        <w:spacing w:line="360" w:lineRule="auto"/>
+        <w:jc w:val="both"/>
+        <w:rPr>
+          <w:rFonts w:ascii="Times New Roman" w:hAnsi="Times New Roman" w:cs="Times New Roman"/>
+          <w:sz w:val="24"/>
+          <w:szCs w:val="24"/>
+        </w:rPr>
+      </w:pPr>
+      <w:bookmarkStart w:id="0" w:name="_GoBack"/>
+      <w:bookmarkEnd w:id="0"/>
+    </w:p>
+    <w:p>
+      <w:pPr>
         <w:spacing w:after="0" w:line="360" w:lineRule="auto"/>
         <w:jc w:val="center"/>
         <w:rPr>
@@ -6692,7 +6788,7 @@
           <w:szCs w:val="24"/>
         </w:rPr>
       </w:pPr>
-      <w:hyperlink r:id="rId19" w:history="1">
+      <w:hyperlink r:id="rId20" w:history="1">
         <w:r>
           <w:rPr>
             <w:rStyle w:val="Hyperlink"/>
@@ -6716,7 +6812,7 @@
           <w:szCs w:val="24"/>
         </w:rPr>
       </w:pPr>
-      <w:hyperlink r:id="rId20" w:history="1">
+      <w:hyperlink r:id="rId21" w:history="1">
         <w:r>
           <w:rPr>
             <w:rStyle w:val="Hyperlink"/>
@@ -6730,10 +6826,10 @@
       </w:hyperlink>
     </w:p>
     <w:sectPr>
-      <w:headerReference w:type="even" r:id="rId21"/>
-      <w:headerReference w:type="default" r:id="rId22"/>
-      <w:footerReference w:type="default" r:id="rId23"/>
-      <w:headerReference w:type="first" r:id="rId24"/>
+      <w:headerReference w:type="even" r:id="rId22"/>
+      <w:headerReference w:type="default" r:id="rId23"/>
+      <w:footerReference w:type="default" r:id="rId24"/>
+      <w:headerReference w:type="first" r:id="rId25"/>
       <w:pgSz w:w="11906" w:h="16838" w:code="9"/>
       <w:pgMar w:top="1418" w:right="1418" w:bottom="1418" w:left="1418" w:header="1418" w:footer="1418" w:gutter="0"/>
       <w:cols w:space="708"/>
@@ -6825,7 +6921,7 @@
             <w:sz w:val="28"/>
             <w:szCs w:val="28"/>
           </w:rPr>
-          <w:t>9</w:t>
+          <w:t>10</w:t>
         </w:r>
         <w:r>
           <w:rPr>
@@ -9141,11 +9237,11 @@
           <c:showBubbleSize val="0"/>
         </c:dLbls>
         <c:gapWidth val="100"/>
-        <c:axId val="187133952"/>
-        <c:axId val="142077952"/>
+        <c:axId val="144902016"/>
+        <c:axId val="144900480"/>
       </c:barChart>
       <c:valAx>
-        <c:axId val="142077952"/>
+        <c:axId val="144900480"/>
         <c:scaling>
           <c:orientation val="minMax"/>
         </c:scaling>
@@ -9156,12 +9252,12 @@
         <c:majorTickMark val="out"/>
         <c:minorTickMark val="none"/>
         <c:tickLblPos val="nextTo"/>
-        <c:crossAx val="187133952"/>
+        <c:crossAx val="144902016"/>
         <c:crosses val="autoZero"/>
         <c:crossBetween val="between"/>
       </c:valAx>
       <c:catAx>
-        <c:axId val="187133952"/>
+        <c:axId val="144902016"/>
         <c:scaling>
           <c:orientation val="minMax"/>
         </c:scaling>
@@ -9170,7 +9266,7 @@
         <c:majorTickMark val="out"/>
         <c:minorTickMark val="none"/>
         <c:tickLblPos val="nextTo"/>
-        <c:crossAx val="142077952"/>
+        <c:crossAx val="144900480"/>
         <c:crosses val="autoZero"/>
         <c:auto val="1"/>
         <c:lblAlgn val="ctr"/>
@@ -9279,11 +9375,11 @@
           <c:showBubbleSize val="0"/>
         </c:dLbls>
         <c:gapWidth val="100"/>
-        <c:axId val="208224640"/>
-        <c:axId val="187878016"/>
+        <c:axId val="11806592"/>
+        <c:axId val="11805056"/>
       </c:barChart>
       <c:valAx>
-        <c:axId val="187878016"/>
+        <c:axId val="11805056"/>
         <c:scaling>
           <c:orientation val="minMax"/>
         </c:scaling>
@@ -9294,12 +9390,12 @@
         <c:majorTickMark val="out"/>
         <c:minorTickMark val="none"/>
         <c:tickLblPos val="nextTo"/>
-        <c:crossAx val="208224640"/>
+        <c:crossAx val="11806592"/>
         <c:crosses val="autoZero"/>
         <c:crossBetween val="between"/>
       </c:valAx>
       <c:catAx>
-        <c:axId val="208224640"/>
+        <c:axId val="11806592"/>
         <c:scaling>
           <c:orientation val="minMax"/>
         </c:scaling>
@@ -9308,7 +9404,7 @@
         <c:majorTickMark val="out"/>
         <c:minorTickMark val="none"/>
         <c:tickLblPos val="nextTo"/>
-        <c:crossAx val="187878016"/>
+        <c:crossAx val="11805056"/>
         <c:crosses val="autoZero"/>
         <c:auto val="1"/>
         <c:lblAlgn val="ctr"/>
@@ -9450,11 +9546,11 @@
           <c:showBubbleSize val="0"/>
         </c:dLbls>
         <c:gapWidth val="100"/>
-        <c:axId val="210918400"/>
-        <c:axId val="210916864"/>
+        <c:axId val="11902976"/>
+        <c:axId val="11884800"/>
       </c:barChart>
       <c:valAx>
-        <c:axId val="210916864"/>
+        <c:axId val="11884800"/>
         <c:scaling>
           <c:orientation val="minMax"/>
         </c:scaling>
@@ -9465,12 +9561,12 @@
         <c:majorTickMark val="out"/>
         <c:minorTickMark val="none"/>
         <c:tickLblPos val="nextTo"/>
-        <c:crossAx val="210918400"/>
+        <c:crossAx val="11902976"/>
         <c:crosses val="autoZero"/>
         <c:crossBetween val="between"/>
       </c:valAx>
       <c:catAx>
-        <c:axId val="210918400"/>
+        <c:axId val="11902976"/>
         <c:scaling>
           <c:orientation val="minMax"/>
         </c:scaling>
@@ -9479,7 +9575,7 @@
         <c:majorTickMark val="out"/>
         <c:minorTickMark val="none"/>
         <c:tickLblPos val="nextTo"/>
-        <c:crossAx val="210916864"/>
+        <c:crossAx val="11884800"/>
         <c:crosses val="autoZero"/>
         <c:auto val="1"/>
         <c:lblAlgn val="ctr"/>

</xml_diff>